<commit_message>
Atualização do dia 21/09
</commit_message>
<xml_diff>
--- a/Relatório IC - Modelo Preditivo de Vendas.docx
+++ b/Relatório IC - Modelo Preditivo de Vendas.docx
@@ -1610,7 +1610,7 @@
           <w:r>
             <w:fldChar w:fldCharType="separate"/>
           </w:r>
-          <w:hyperlink w:anchor="_Toc204012216" w:history="1">
+          <w:hyperlink w:anchor="_Toc209340760" w:history="1">
             <w:r>
               <w:rPr>
                 <w:rStyle w:val="Hyperlink"/>
@@ -1661,7 +1661,7 @@
                 <w:noProof/>
                 <w:webHidden/>
               </w:rPr>
-              <w:instrText xml:space="preserve"> PAGEREF _Toc204012216 \h </w:instrText>
+              <w:instrText xml:space="preserve"> PAGEREF _Toc209340760 \h </w:instrText>
             </w:r>
             <w:r>
               <w:rPr>
@@ -1681,7 +1681,7 @@
                 <w:noProof/>
                 <w:webHidden/>
               </w:rPr>
-              <w:t>4</w:t>
+              <w:t>6</w:t>
             </w:r>
             <w:r>
               <w:rPr>
@@ -1708,7 +1708,7 @@
               <w14:ligatures w14:val="standardContextual"/>
             </w:rPr>
           </w:pPr>
-          <w:hyperlink w:anchor="_Toc204012217" w:history="1">
+          <w:hyperlink w:anchor="_Toc209340761" w:history="1">
             <w:r>
               <w:rPr>
                 <w:rStyle w:val="Hyperlink"/>
@@ -1753,7 +1753,7 @@
                 <w:noProof/>
                 <w:webHidden/>
               </w:rPr>
-              <w:instrText xml:space="preserve"> PAGEREF _Toc204012217 \h </w:instrText>
+              <w:instrText xml:space="preserve"> PAGEREF _Toc209340761 \h </w:instrText>
             </w:r>
             <w:r>
               <w:rPr>
@@ -1773,7 +1773,7 @@
                 <w:noProof/>
                 <w:webHidden/>
               </w:rPr>
-              <w:t>4</w:t>
+              <w:t>7</w:t>
             </w:r>
             <w:r>
               <w:rPr>
@@ -1800,7 +1800,7 @@
               <w14:ligatures w14:val="standardContextual"/>
             </w:rPr>
           </w:pPr>
-          <w:hyperlink w:anchor="_Toc204012218" w:history="1">
+          <w:hyperlink w:anchor="_Toc209340762" w:history="1">
             <w:r>
               <w:rPr>
                 <w:rStyle w:val="Hyperlink"/>
@@ -1846,7 +1846,7 @@
                 <w:noProof/>
                 <w:webHidden/>
               </w:rPr>
-              <w:instrText xml:space="preserve"> PAGEREF _Toc204012218 \h </w:instrText>
+              <w:instrText xml:space="preserve"> PAGEREF _Toc209340762 \h </w:instrText>
             </w:r>
             <w:r>
               <w:rPr>
@@ -1866,7 +1866,7 @@
                 <w:noProof/>
                 <w:webHidden/>
               </w:rPr>
-              <w:t>4</w:t>
+              <w:t>7</w:t>
             </w:r>
             <w:r>
               <w:rPr>
@@ -1893,7 +1893,7 @@
               <w14:ligatures w14:val="standardContextual"/>
             </w:rPr>
           </w:pPr>
-          <w:hyperlink w:anchor="_Toc204012219" w:history="1">
+          <w:hyperlink w:anchor="_Toc209340763" w:history="1">
             <w:r>
               <w:rPr>
                 <w:rStyle w:val="Hyperlink"/>
@@ -1939,7 +1939,7 @@
                 <w:noProof/>
                 <w:webHidden/>
               </w:rPr>
-              <w:instrText xml:space="preserve"> PAGEREF _Toc204012219 \h </w:instrText>
+              <w:instrText xml:space="preserve"> PAGEREF _Toc209340763 \h </w:instrText>
             </w:r>
             <w:r>
               <w:rPr>
@@ -1959,7 +1959,7 @@
                 <w:noProof/>
                 <w:webHidden/>
               </w:rPr>
-              <w:t>4</w:t>
+              <w:t>7</w:t>
             </w:r>
             <w:r>
               <w:rPr>
@@ -1986,7 +1986,7 @@
               <w14:ligatures w14:val="standardContextual"/>
             </w:rPr>
           </w:pPr>
-          <w:hyperlink w:anchor="_Toc204012220" w:history="1">
+          <w:hyperlink w:anchor="_Toc209340764" w:history="1">
             <w:r>
               <w:rPr>
                 <w:rStyle w:val="Hyperlink"/>
@@ -2031,7 +2031,7 @@
                 <w:noProof/>
                 <w:webHidden/>
               </w:rPr>
-              <w:instrText xml:space="preserve"> PAGEREF _Toc204012220 \h </w:instrText>
+              <w:instrText xml:space="preserve"> PAGEREF _Toc209340764 \h </w:instrText>
             </w:r>
             <w:r>
               <w:rPr>
@@ -2051,7 +2051,7 @@
                 <w:noProof/>
                 <w:webHidden/>
               </w:rPr>
-              <w:t>6</w:t>
+              <w:t>8</w:t>
             </w:r>
             <w:r>
               <w:rPr>
@@ -2078,7 +2078,7 @@
               <w14:ligatures w14:val="standardContextual"/>
             </w:rPr>
           </w:pPr>
-          <w:hyperlink w:anchor="_Toc204012221" w:history="1">
+          <w:hyperlink w:anchor="_Toc209340765" w:history="1">
             <w:r>
               <w:rPr>
                 <w:rStyle w:val="Hyperlink"/>
@@ -2155,7 +2155,7 @@
                 <w:noProof/>
                 <w:webHidden/>
               </w:rPr>
-              <w:instrText xml:space="preserve"> PAGEREF _Toc204012221 \h </w:instrText>
+              <w:instrText xml:space="preserve"> PAGEREF _Toc209340765 \h </w:instrText>
             </w:r>
             <w:r>
               <w:rPr>
@@ -2175,7 +2175,7 @@
                 <w:noProof/>
                 <w:webHidden/>
               </w:rPr>
-              <w:t>6</w:t>
+              <w:t>8</w:t>
             </w:r>
             <w:r>
               <w:rPr>
@@ -2202,7 +2202,7 @@
               <w14:ligatures w14:val="standardContextual"/>
             </w:rPr>
           </w:pPr>
-          <w:hyperlink w:anchor="_Toc204012222" w:history="1">
+          <w:hyperlink w:anchor="_Toc209340766" w:history="1">
             <w:r>
               <w:rPr>
                 <w:rStyle w:val="Hyperlink"/>
@@ -2249,7 +2249,7 @@
                 <w:noProof/>
                 <w:webHidden/>
               </w:rPr>
-              <w:instrText xml:space="preserve"> PAGEREF _Toc204012222 \h </w:instrText>
+              <w:instrText xml:space="preserve"> PAGEREF _Toc209340766 \h </w:instrText>
             </w:r>
             <w:r>
               <w:rPr>
@@ -2269,7 +2269,7 @@
                 <w:noProof/>
                 <w:webHidden/>
               </w:rPr>
-              <w:t>7</w:t>
+              <w:t>9</w:t>
             </w:r>
             <w:r>
               <w:rPr>
@@ -2296,7 +2296,7 @@
               <w14:ligatures w14:val="standardContextual"/>
             </w:rPr>
           </w:pPr>
-          <w:hyperlink w:anchor="_Toc204012223" w:history="1">
+          <w:hyperlink w:anchor="_Toc209340767" w:history="1">
             <w:r>
               <w:rPr>
                 <w:rStyle w:val="Hyperlink"/>
@@ -2343,7 +2343,7 @@
                 <w:noProof/>
                 <w:webHidden/>
               </w:rPr>
-              <w:instrText xml:space="preserve"> PAGEREF _Toc204012223 \h </w:instrText>
+              <w:instrText xml:space="preserve"> PAGEREF _Toc209340767 \h </w:instrText>
             </w:r>
             <w:r>
               <w:rPr>
@@ -2363,7 +2363,7 @@
                 <w:noProof/>
                 <w:webHidden/>
               </w:rPr>
-              <w:t>7</w:t>
+              <w:t>9</w:t>
             </w:r>
             <w:r>
               <w:rPr>
@@ -2390,7 +2390,7 @@
               <w14:ligatures w14:val="standardContextual"/>
             </w:rPr>
           </w:pPr>
-          <w:hyperlink w:anchor="_Toc204012224" w:history="1">
+          <w:hyperlink w:anchor="_Toc209340768" w:history="1">
             <w:r>
               <w:rPr>
                 <w:rStyle w:val="Hyperlink"/>
@@ -2437,7 +2437,7 @@
                 <w:noProof/>
                 <w:webHidden/>
               </w:rPr>
-              <w:instrText xml:space="preserve"> PAGEREF _Toc204012224 \h </w:instrText>
+              <w:instrText xml:space="preserve"> PAGEREF _Toc209340768 \h </w:instrText>
             </w:r>
             <w:r>
               <w:rPr>
@@ -2457,7 +2457,7 @@
                 <w:noProof/>
                 <w:webHidden/>
               </w:rPr>
-              <w:t>8</w:t>
+              <w:t>10</w:t>
             </w:r>
             <w:r>
               <w:rPr>
@@ -2484,7 +2484,7 @@
               <w14:ligatures w14:val="standardContextual"/>
             </w:rPr>
           </w:pPr>
-          <w:hyperlink w:anchor="_Toc204012225" w:history="1">
+          <w:hyperlink w:anchor="_Toc209340769" w:history="1">
             <w:r>
               <w:rPr>
                 <w:rStyle w:val="Hyperlink"/>
@@ -2531,7 +2531,7 @@
                 <w:noProof/>
                 <w:webHidden/>
               </w:rPr>
-              <w:instrText xml:space="preserve"> PAGEREF _Toc204012225 \h </w:instrText>
+              <w:instrText xml:space="preserve"> PAGEREF _Toc209340769 \h </w:instrText>
             </w:r>
             <w:r>
               <w:rPr>
@@ -2551,7 +2551,7 @@
                 <w:noProof/>
                 <w:webHidden/>
               </w:rPr>
-              <w:t>9</w:t>
+              <w:t>11</w:t>
             </w:r>
             <w:r>
               <w:rPr>
@@ -2578,7 +2578,7 @@
               <w14:ligatures w14:val="standardContextual"/>
             </w:rPr>
           </w:pPr>
-          <w:hyperlink w:anchor="_Toc204012226" w:history="1">
+          <w:hyperlink w:anchor="_Toc209340770" w:history="1">
             <w:r>
               <w:rPr>
                 <w:rStyle w:val="Hyperlink"/>
@@ -2643,7 +2643,7 @@
                 <w:noProof/>
                 <w:webHidden/>
               </w:rPr>
-              <w:instrText xml:space="preserve"> PAGEREF _Toc204012226 \h </w:instrText>
+              <w:instrText xml:space="preserve"> PAGEREF _Toc209340770 \h </w:instrText>
             </w:r>
             <w:r>
               <w:rPr>
@@ -2663,7 +2663,193 @@
                 <w:noProof/>
                 <w:webHidden/>
               </w:rPr>
-              <w:t>10</w:t>
+              <w:t>12</w:t>
+            </w:r>
+            <w:r>
+              <w:rPr>
+                <w:noProof/>
+                <w:webHidden/>
+              </w:rPr>
+              <w:fldChar w:fldCharType="end"/>
+            </w:r>
+          </w:hyperlink>
+        </w:p>
+        <w:p>
+          <w:pPr>
+            <w:pStyle w:val="Sumrio3"/>
+            <w:tabs>
+              <w:tab w:val="left" w:pos="1440"/>
+              <w:tab w:val="right" w:leader="dot" w:pos="8494"/>
+            </w:tabs>
+            <w:rPr>
+              <w:rFonts w:asciiTheme="minorHAnsi" w:hAnsiTheme="minorHAnsi"/>
+              <w:noProof/>
+              <w:kern w:val="2"/>
+              <w:szCs w:val="24"/>
+              <w:lang w:eastAsia="pt-BR"/>
+              <w14:ligatures w14:val="standardContextual"/>
+            </w:rPr>
+          </w:pPr>
+          <w:hyperlink w:anchor="_Toc209340771" w:history="1">
+            <w:r>
+              <w:rPr>
+                <w:rStyle w:val="Hyperlink"/>
+                <w:rFonts w:eastAsia="Times New Roman"/>
+                <w:noProof/>
+              </w:rPr>
+              <w:t>3.3.1</w:t>
+            </w:r>
+            <w:r>
+              <w:rPr>
+                <w:rFonts w:asciiTheme="minorHAnsi" w:hAnsiTheme="minorHAnsi"/>
+                <w:noProof/>
+                <w:kern w:val="2"/>
+                <w:szCs w:val="24"/>
+                <w:lang w:eastAsia="pt-BR"/>
+                <w14:ligatures w14:val="standardContextual"/>
+              </w:rPr>
+              <w:tab/>
+            </w:r>
+            <w:r>
+              <w:rPr>
+                <w:rStyle w:val="Hyperlink"/>
+                <w:rFonts w:eastAsia="Times New Roman"/>
+                <w:noProof/>
+              </w:rPr>
+              <w:t>A Força dos Métodos Ensemble</w:t>
+            </w:r>
+            <w:r>
+              <w:rPr>
+                <w:noProof/>
+                <w:webHidden/>
+              </w:rPr>
+              <w:tab/>
+            </w:r>
+            <w:r>
+              <w:rPr>
+                <w:noProof/>
+                <w:webHidden/>
+              </w:rPr>
+              <w:fldChar w:fldCharType="begin"/>
+            </w:r>
+            <w:r>
+              <w:rPr>
+                <w:noProof/>
+                <w:webHidden/>
+              </w:rPr>
+              <w:instrText xml:space="preserve"> PAGEREF _Toc209340771 \h </w:instrText>
+            </w:r>
+            <w:r>
+              <w:rPr>
+                <w:noProof/>
+                <w:webHidden/>
+              </w:rPr>
+            </w:r>
+            <w:r>
+              <w:rPr>
+                <w:noProof/>
+                <w:webHidden/>
+              </w:rPr>
+              <w:fldChar w:fldCharType="separate"/>
+            </w:r>
+            <w:r>
+              <w:rPr>
+                <w:noProof/>
+                <w:webHidden/>
+              </w:rPr>
+              <w:t>13</w:t>
+            </w:r>
+            <w:r>
+              <w:rPr>
+                <w:noProof/>
+                <w:webHidden/>
+              </w:rPr>
+              <w:fldChar w:fldCharType="end"/>
+            </w:r>
+          </w:hyperlink>
+        </w:p>
+        <w:p>
+          <w:pPr>
+            <w:pStyle w:val="Sumrio3"/>
+            <w:tabs>
+              <w:tab w:val="left" w:pos="1440"/>
+              <w:tab w:val="right" w:leader="dot" w:pos="8494"/>
+            </w:tabs>
+            <w:rPr>
+              <w:rFonts w:asciiTheme="minorHAnsi" w:hAnsiTheme="minorHAnsi"/>
+              <w:noProof/>
+              <w:kern w:val="2"/>
+              <w:szCs w:val="24"/>
+              <w:lang w:eastAsia="pt-BR"/>
+              <w14:ligatures w14:val="standardContextual"/>
+            </w:rPr>
+          </w:pPr>
+          <w:hyperlink w:anchor="_Toc209340772" w:history="1">
+            <w:r>
+              <w:rPr>
+                <w:rStyle w:val="Hyperlink"/>
+                <w:noProof/>
+              </w:rPr>
+              <w:t>3.3.2</w:t>
+            </w:r>
+            <w:r>
+              <w:rPr>
+                <w:rFonts w:asciiTheme="minorHAnsi" w:hAnsiTheme="minorHAnsi"/>
+                <w:noProof/>
+                <w:kern w:val="2"/>
+                <w:szCs w:val="24"/>
+                <w:lang w:eastAsia="pt-BR"/>
+                <w14:ligatures w14:val="standardContextual"/>
+              </w:rPr>
+              <w:tab/>
+            </w:r>
+            <w:r>
+              <w:rPr>
+                <w:rStyle w:val="Hyperlink"/>
+                <w:noProof/>
+              </w:rPr>
+              <w:t>Medindo o Impacto: A Importância das Variáveis</w:t>
+            </w:r>
+            <w:r>
+              <w:rPr>
+                <w:noProof/>
+                <w:webHidden/>
+              </w:rPr>
+              <w:tab/>
+            </w:r>
+            <w:r>
+              <w:rPr>
+                <w:noProof/>
+                <w:webHidden/>
+              </w:rPr>
+              <w:fldChar w:fldCharType="begin"/>
+            </w:r>
+            <w:r>
+              <w:rPr>
+                <w:noProof/>
+                <w:webHidden/>
+              </w:rPr>
+              <w:instrText xml:space="preserve"> PAGEREF _Toc209340772 \h </w:instrText>
+            </w:r>
+            <w:r>
+              <w:rPr>
+                <w:noProof/>
+                <w:webHidden/>
+              </w:rPr>
+            </w:r>
+            <w:r>
+              <w:rPr>
+                <w:noProof/>
+                <w:webHidden/>
+              </w:rPr>
+              <w:fldChar w:fldCharType="separate"/>
+            </w:r>
+            <w:r>
+              <w:rPr>
+                <w:noProof/>
+                <w:webHidden/>
+              </w:rPr>
+              <w:t>14</w:t>
             </w:r>
             <w:r>
               <w:rPr>
@@ -2690,7 +2876,7 @@
               <w14:ligatures w14:val="standardContextual"/>
             </w:rPr>
           </w:pPr>
-          <w:hyperlink w:anchor="_Toc204012227" w:history="1">
+          <w:hyperlink w:anchor="_Toc209340773" w:history="1">
             <w:r>
               <w:rPr>
                 <w:rStyle w:val="Hyperlink"/>
@@ -2737,7 +2923,7 @@
                 <w:noProof/>
                 <w:webHidden/>
               </w:rPr>
-              <w:instrText xml:space="preserve"> PAGEREF _Toc204012227 \h </w:instrText>
+              <w:instrText xml:space="preserve"> PAGEREF _Toc209340773 \h </w:instrText>
             </w:r>
             <w:r>
               <w:rPr>
@@ -2757,7 +2943,7 @@
                 <w:noProof/>
                 <w:webHidden/>
               </w:rPr>
-              <w:t>11</w:t>
+              <w:t>15</w:t>
             </w:r>
             <w:r>
               <w:rPr>
@@ -2784,7 +2970,7 @@
               <w14:ligatures w14:val="standardContextual"/>
             </w:rPr>
           </w:pPr>
-          <w:hyperlink w:anchor="_Toc204012228" w:history="1">
+          <w:hyperlink w:anchor="_Toc209340774" w:history="1">
             <w:r>
               <w:rPr>
                 <w:rStyle w:val="Hyperlink"/>
@@ -2829,7 +3015,7 @@
                 <w:noProof/>
                 <w:webHidden/>
               </w:rPr>
-              <w:instrText xml:space="preserve"> PAGEREF _Toc204012228 \h </w:instrText>
+              <w:instrText xml:space="preserve"> PAGEREF _Toc209340774 \h </w:instrText>
             </w:r>
             <w:r>
               <w:rPr>
@@ -2849,7 +3035,7 @@
                 <w:noProof/>
                 <w:webHidden/>
               </w:rPr>
-              <w:t>12</w:t>
+              <w:t>17</w:t>
             </w:r>
             <w:r>
               <w:rPr>
@@ -2876,7 +3062,7 @@
               <w14:ligatures w14:val="standardContextual"/>
             </w:rPr>
           </w:pPr>
-          <w:hyperlink w:anchor="_Toc204012229" w:history="1">
+          <w:hyperlink w:anchor="_Toc209340775" w:history="1">
             <w:r>
               <w:rPr>
                 <w:rStyle w:val="Hyperlink"/>
@@ -2922,7 +3108,7 @@
                 <w:noProof/>
                 <w:webHidden/>
               </w:rPr>
-              <w:instrText xml:space="preserve"> PAGEREF _Toc204012229 \h </w:instrText>
+              <w:instrText xml:space="preserve"> PAGEREF _Toc209340775 \h </w:instrText>
             </w:r>
             <w:r>
               <w:rPr>
@@ -2942,7 +3128,7 @@
                 <w:noProof/>
                 <w:webHidden/>
               </w:rPr>
-              <w:t>13</w:t>
+              <w:t>17</w:t>
             </w:r>
             <w:r>
               <w:rPr>
@@ -2969,7 +3155,7 @@
               <w14:ligatures w14:val="standardContextual"/>
             </w:rPr>
           </w:pPr>
-          <w:hyperlink w:anchor="_Toc204012230" w:history="1">
+          <w:hyperlink w:anchor="_Toc209340776" w:history="1">
             <w:r>
               <w:rPr>
                 <w:rStyle w:val="Hyperlink"/>
@@ -3015,7 +3201,7 @@
                 <w:noProof/>
                 <w:webHidden/>
               </w:rPr>
-              <w:instrText xml:space="preserve"> PAGEREF _Toc204012230 \h </w:instrText>
+              <w:instrText xml:space="preserve"> PAGEREF _Toc209340776 \h </w:instrText>
             </w:r>
             <w:r>
               <w:rPr>
@@ -3035,7 +3221,7 @@
                 <w:noProof/>
                 <w:webHidden/>
               </w:rPr>
-              <w:t>13</w:t>
+              <w:t>17</w:t>
             </w:r>
             <w:r>
               <w:rPr>
@@ -3062,7 +3248,7 @@
               <w14:ligatures w14:val="standardContextual"/>
             </w:rPr>
           </w:pPr>
-          <w:hyperlink w:anchor="_Toc204012231" w:history="1">
+          <w:hyperlink w:anchor="_Toc209340777" w:history="1">
             <w:r>
               <w:rPr>
                 <w:rStyle w:val="Hyperlink"/>
@@ -3108,7 +3294,7 @@
                 <w:noProof/>
                 <w:webHidden/>
               </w:rPr>
-              <w:instrText xml:space="preserve"> PAGEREF _Toc204012231 \h </w:instrText>
+              <w:instrText xml:space="preserve"> PAGEREF _Toc209340777 \h </w:instrText>
             </w:r>
             <w:r>
               <w:rPr>
@@ -3128,7 +3314,7 @@
                 <w:noProof/>
                 <w:webHidden/>
               </w:rPr>
-              <w:t>13</w:t>
+              <w:t>17</w:t>
             </w:r>
             <w:r>
               <w:rPr>
@@ -3155,7 +3341,7 @@
               <w14:ligatures w14:val="standardContextual"/>
             </w:rPr>
           </w:pPr>
-          <w:hyperlink w:anchor="_Toc204012232" w:history="1">
+          <w:hyperlink w:anchor="_Toc209340778" w:history="1">
             <w:r>
               <w:rPr>
                 <w:rStyle w:val="Hyperlink"/>
@@ -3201,7 +3387,7 @@
                 <w:noProof/>
                 <w:webHidden/>
               </w:rPr>
-              <w:instrText xml:space="preserve"> PAGEREF _Toc204012232 \h </w:instrText>
+              <w:instrText xml:space="preserve"> PAGEREF _Toc209340778 \h </w:instrText>
             </w:r>
             <w:r>
               <w:rPr>
@@ -3221,7 +3407,7 @@
                 <w:noProof/>
                 <w:webHidden/>
               </w:rPr>
-              <w:t>13</w:t>
+              <w:t>18</w:t>
             </w:r>
             <w:r>
               <w:rPr>
@@ -3248,7 +3434,7 @@
               <w14:ligatures w14:val="standardContextual"/>
             </w:rPr>
           </w:pPr>
-          <w:hyperlink w:anchor="_Toc204012233" w:history="1">
+          <w:hyperlink w:anchor="_Toc209340779" w:history="1">
             <w:r>
               <w:rPr>
                 <w:rStyle w:val="Hyperlink"/>
@@ -3294,7 +3480,7 @@
                 <w:noProof/>
                 <w:webHidden/>
               </w:rPr>
-              <w:instrText xml:space="preserve"> PAGEREF _Toc204012233 \h </w:instrText>
+              <w:instrText xml:space="preserve"> PAGEREF _Toc209340779 \h </w:instrText>
             </w:r>
             <w:r>
               <w:rPr>
@@ -3314,7 +3500,7 @@
                 <w:noProof/>
                 <w:webHidden/>
               </w:rPr>
-              <w:t>13</w:t>
+              <w:t>18</w:t>
             </w:r>
             <w:r>
               <w:rPr>
@@ -3341,7 +3527,7 @@
               <w14:ligatures w14:val="standardContextual"/>
             </w:rPr>
           </w:pPr>
-          <w:hyperlink w:anchor="_Toc204012234" w:history="1">
+          <w:hyperlink w:anchor="_Toc209340780" w:history="1">
             <w:r>
               <w:rPr>
                 <w:rStyle w:val="Hyperlink"/>
@@ -3387,7 +3573,7 @@
                 <w:noProof/>
                 <w:webHidden/>
               </w:rPr>
-              <w:instrText xml:space="preserve"> PAGEREF _Toc204012234 \h </w:instrText>
+              <w:instrText xml:space="preserve"> PAGEREF _Toc209340780 \h </w:instrText>
             </w:r>
             <w:r>
               <w:rPr>
@@ -3407,7 +3593,7 @@
                 <w:noProof/>
                 <w:webHidden/>
               </w:rPr>
-              <w:t>14</w:t>
+              <w:t>19</w:t>
             </w:r>
             <w:r>
               <w:rPr>
@@ -3434,7 +3620,7 @@
               <w14:ligatures w14:val="standardContextual"/>
             </w:rPr>
           </w:pPr>
-          <w:hyperlink w:anchor="_Toc204012235" w:history="1">
+          <w:hyperlink w:anchor="_Toc209340781" w:history="1">
             <w:r>
               <w:rPr>
                 <w:rStyle w:val="Hyperlink"/>
@@ -3488,7 +3674,7 @@
                 <w:noProof/>
                 <w:webHidden/>
               </w:rPr>
-              <w:instrText xml:space="preserve"> PAGEREF _Toc204012235 \h </w:instrText>
+              <w:instrText xml:space="preserve"> PAGEREF _Toc209340781 \h </w:instrText>
             </w:r>
             <w:r>
               <w:rPr>
@@ -3508,7 +3694,7 @@
                 <w:noProof/>
                 <w:webHidden/>
               </w:rPr>
-              <w:t>14</w:t>
+              <w:t>19</w:t>
             </w:r>
             <w:r>
               <w:rPr>
@@ -3535,7 +3721,7 @@
               <w14:ligatures w14:val="standardContextual"/>
             </w:rPr>
           </w:pPr>
-          <w:hyperlink w:anchor="_Toc204012236" w:history="1">
+          <w:hyperlink w:anchor="_Toc209340782" w:history="1">
             <w:r>
               <w:rPr>
                 <w:rStyle w:val="Hyperlink"/>
@@ -3580,7 +3766,7 @@
                 <w:noProof/>
                 <w:webHidden/>
               </w:rPr>
-              <w:instrText xml:space="preserve"> PAGEREF _Toc204012236 \h </w:instrText>
+              <w:instrText xml:space="preserve"> PAGEREF _Toc209340782 \h </w:instrText>
             </w:r>
             <w:r>
               <w:rPr>
@@ -3600,7 +3786,7 @@
                 <w:noProof/>
                 <w:webHidden/>
               </w:rPr>
-              <w:t>14</w:t>
+              <w:t>19</w:t>
             </w:r>
             <w:r>
               <w:rPr>
@@ -3627,7 +3813,7 @@
               <w14:ligatures w14:val="standardContextual"/>
             </w:rPr>
           </w:pPr>
-          <w:hyperlink w:anchor="_Toc204012237" w:history="1">
+          <w:hyperlink w:anchor="_Toc209340783" w:history="1">
             <w:r>
               <w:rPr>
                 <w:rStyle w:val="Hyperlink"/>
@@ -3672,7 +3858,7 @@
                 <w:noProof/>
                 <w:webHidden/>
               </w:rPr>
-              <w:instrText xml:space="preserve"> PAGEREF _Toc204012237 \h </w:instrText>
+              <w:instrText xml:space="preserve"> PAGEREF _Toc209340783 \h </w:instrText>
             </w:r>
             <w:r>
               <w:rPr>
@@ -3692,7 +3878,7 @@
                 <w:noProof/>
                 <w:webHidden/>
               </w:rPr>
-              <w:t>14</w:t>
+              <w:t>19</w:t>
             </w:r>
             <w:r>
               <w:rPr>
@@ -3719,7 +3905,7 @@
               <w14:ligatures w14:val="standardContextual"/>
             </w:rPr>
           </w:pPr>
-          <w:hyperlink w:anchor="_Toc204012238" w:history="1">
+          <w:hyperlink w:anchor="_Toc209340784" w:history="1">
             <w:r>
               <w:rPr>
                 <w:rStyle w:val="Hyperlink"/>
@@ -3775,7 +3961,7 @@
                 <w:noProof/>
                 <w:webHidden/>
               </w:rPr>
-              <w:instrText xml:space="preserve"> PAGEREF _Toc204012238 \h </w:instrText>
+              <w:instrText xml:space="preserve"> PAGEREF _Toc209340784 \h </w:instrText>
             </w:r>
             <w:r>
               <w:rPr>
@@ -3795,7 +3981,7 @@
                 <w:noProof/>
                 <w:webHidden/>
               </w:rPr>
-              <w:t>14</w:t>
+              <w:t>19</w:t>
             </w:r>
             <w:r>
               <w:rPr>
@@ -3822,7 +4008,7 @@
               <w14:ligatures w14:val="standardContextual"/>
             </w:rPr>
           </w:pPr>
-          <w:hyperlink w:anchor="_Toc204012239" w:history="1">
+          <w:hyperlink w:anchor="_Toc209340785" w:history="1">
             <w:r>
               <w:rPr>
                 <w:rStyle w:val="Hyperlink"/>
@@ -3888,7 +4074,7 @@
                 <w:noProof/>
                 <w:webHidden/>
               </w:rPr>
-              <w:instrText xml:space="preserve"> PAGEREF _Toc204012239 \h </w:instrText>
+              <w:instrText xml:space="preserve"> PAGEREF _Toc209340785 \h </w:instrText>
             </w:r>
             <w:r>
               <w:rPr>
@@ -3908,7 +4094,7 @@
                 <w:noProof/>
                 <w:webHidden/>
               </w:rPr>
-              <w:t>14</w:t>
+              <w:t>20</w:t>
             </w:r>
             <w:r>
               <w:rPr>
@@ -3935,7 +4121,7 @@
               <w14:ligatures w14:val="standardContextual"/>
             </w:rPr>
           </w:pPr>
-          <w:hyperlink w:anchor="_Toc204012240" w:history="1">
+          <w:hyperlink w:anchor="_Toc209340786" w:history="1">
             <w:r>
               <w:rPr>
                 <w:rStyle w:val="Hyperlink"/>
@@ -3989,7 +4175,7 @@
                 <w:noProof/>
                 <w:webHidden/>
               </w:rPr>
-              <w:instrText xml:space="preserve"> PAGEREF _Toc204012240 \h </w:instrText>
+              <w:instrText xml:space="preserve"> PAGEREF _Toc209340786 \h </w:instrText>
             </w:r>
             <w:r>
               <w:rPr>
@@ -4009,7 +4195,7 @@
                 <w:noProof/>
                 <w:webHidden/>
               </w:rPr>
-              <w:t>14</w:t>
+              <w:t>20</w:t>
             </w:r>
             <w:r>
               <w:rPr>
@@ -4069,7 +4255,7 @@
           <w:lang w:val="pt-PT" w:eastAsia="pt-BR"/>
         </w:rPr>
       </w:pPr>
-      <w:bookmarkStart w:id="3" w:name="_Toc204012216"/>
+      <w:bookmarkStart w:id="3" w:name="_Toc209340760"/>
       <w:r>
         <w:rPr>
           <w:rFonts w:eastAsia="Times New Roman"/>
@@ -4219,8 +4405,7 @@
         </w:rPr>
       </w:pPr>
       <w:bookmarkStart w:id="4" w:name="_Toc203142391"/>
-      <w:bookmarkStart w:id="5" w:name="_Toc204012217"/>
-      <w:bookmarkStart w:id="6" w:name="_Toc526950678"/>
+      <w:bookmarkStart w:id="5" w:name="_Toc526950678"/>
       <w:bookmarkEnd w:id="2"/>
       <w:r>
         <w:br w:type="page"/>
@@ -4230,12 +4415,13 @@
       <w:pPr>
         <w:pStyle w:val="Ttulo1"/>
       </w:pPr>
+      <w:bookmarkStart w:id="6" w:name="_Toc209340761"/>
       <w:r>
         <w:lastRenderedPageBreak/>
         <w:t>OBJETIVOS</w:t>
       </w:r>
       <w:bookmarkEnd w:id="4"/>
-      <w:bookmarkEnd w:id="5"/>
+      <w:bookmarkEnd w:id="6"/>
       <w:r>
         <w:t xml:space="preserve"> </w:t>
       </w:r>
@@ -4262,7 +4448,7 @@
         <w:spacing w:after="240"/>
       </w:pPr>
       <w:bookmarkStart w:id="7" w:name="_Toc203142392"/>
-      <w:bookmarkStart w:id="8" w:name="_Toc204012218"/>
+      <w:bookmarkStart w:id="8" w:name="_Toc209340762"/>
       <w:r>
         <w:t>Objetivos Gerais</w:t>
       </w:r>
@@ -4293,7 +4479,7 @@
         <w:spacing w:after="240"/>
       </w:pPr>
       <w:bookmarkStart w:id="9" w:name="_Toc203142393"/>
-      <w:bookmarkStart w:id="10" w:name="_Toc204012219"/>
+      <w:bookmarkStart w:id="10" w:name="_Toc209340763"/>
       <w:r>
         <w:t xml:space="preserve">Objetivos </w:t>
       </w:r>
@@ -4590,7 +4776,7 @@
       </w:pPr>
       <w:bookmarkStart w:id="11" w:name="_Toc203142395"/>
       <w:bookmarkStart w:id="12" w:name="_Hlk63686641"/>
-      <w:bookmarkEnd w:id="6"/>
+      <w:bookmarkEnd w:id="5"/>
       <w:r>
         <w:br w:type="page"/>
       </w:r>
@@ -4599,7 +4785,7 @@
       <w:pPr>
         <w:pStyle w:val="Ttulo1"/>
       </w:pPr>
-      <w:bookmarkStart w:id="13" w:name="_Toc204012220"/>
+      <w:bookmarkStart w:id="13" w:name="_Toc209340764"/>
       <w:r>
         <w:lastRenderedPageBreak/>
         <w:t xml:space="preserve">REFERENCIAL </w:t>
@@ -4651,7 +4837,7 @@
         </w:rPr>
       </w:pPr>
       <w:bookmarkStart w:id="14" w:name="_Toc203142396"/>
-      <w:bookmarkStart w:id="15" w:name="_Toc204012221"/>
+      <w:bookmarkStart w:id="15" w:name="_Toc209340765"/>
       <w:r>
         <w:rPr>
           <w:rFonts w:eastAsia="Times New Roman"/>
@@ -4837,7 +5023,7 @@
           <w:rFonts w:eastAsia="Times New Roman"/>
         </w:rPr>
       </w:pPr>
-      <w:bookmarkStart w:id="16" w:name="_Toc204012222"/>
+      <w:bookmarkStart w:id="16" w:name="_Toc209340766"/>
       <w:r>
         <w:rPr>
           <w:rFonts w:eastAsia="Times New Roman"/>
@@ -4905,7 +5091,7 @@
           <w:rFonts w:eastAsia="Times New Roman"/>
         </w:rPr>
       </w:pPr>
-      <w:bookmarkStart w:id="17" w:name="_Toc204012223"/>
+      <w:bookmarkStart w:id="17" w:name="_Toc209340767"/>
       <w:r>
         <w:rPr>
           <w:rFonts w:eastAsia="Times New Roman"/>
@@ -5085,7 +5271,7 @@
           <w:rFonts w:eastAsia="Times New Roman"/>
         </w:rPr>
       </w:pPr>
-      <w:bookmarkStart w:id="18" w:name="_Toc204012224"/>
+      <w:bookmarkStart w:id="18" w:name="_Toc209340768"/>
       <w:r>
         <w:rPr>
           <w:rFonts w:eastAsia="Times New Roman"/>
@@ -5435,7 +5621,7 @@
           <w:rFonts w:eastAsia="Times New Roman"/>
         </w:rPr>
       </w:pPr>
-      <w:bookmarkStart w:id="19" w:name="_Toc204012225"/>
+      <w:bookmarkStart w:id="19" w:name="_Toc209340769"/>
       <w:proofErr w:type="spellStart"/>
       <w:r>
         <w:rPr>
@@ -5639,7 +5825,7 @@
           <w:rFonts w:eastAsia="Times New Roman" w:cs="Arial"/>
           <w:szCs w:val="24"/>
         </w:rPr>
-        <w:t xml:space="preserve"> Impede o crescimento excessivo da árvore, definindo limites. Os </w:t>
+        <w:t xml:space="preserve"> Impede o crescimento excessivo da árvore, definindo limites. Os hiperparâmetros mais comuns são a profundidade máxima da árvore (max_depth), o número mínimo de amostras para dividir um nó (</w:t>
       </w:r>
       <w:proofErr w:type="spellStart"/>
       <w:r>
@@ -5647,7 +5833,7 @@
           <w:rFonts w:eastAsia="Times New Roman" w:cs="Arial"/>
           <w:szCs w:val="24"/>
         </w:rPr>
-        <w:t>hiperparâmetros</w:t>
+        <w:t>min_samples_split</w:t>
       </w:r>
       <w:proofErr w:type="spellEnd"/>
       <w:r>
@@ -5655,55 +5841,7 @@
           <w:rFonts w:eastAsia="Times New Roman" w:cs="Arial"/>
           <w:szCs w:val="24"/>
         </w:rPr>
-        <w:t xml:space="preserve"> mais comuns são a profundidade máxima da árvore (</w:t>
-      </w:r>
-      <w:proofErr w:type="spellStart"/>
-      <w:r>
-        <w:rPr>
-          <w:rFonts w:eastAsia="Times New Roman" w:cs="Arial"/>
-          <w:szCs w:val="24"/>
-        </w:rPr>
-        <w:t>max_depth</w:t>
-      </w:r>
-      <w:proofErr w:type="spellEnd"/>
-      <w:r>
-        <w:rPr>
-          <w:rFonts w:eastAsia="Times New Roman" w:cs="Arial"/>
-          <w:szCs w:val="24"/>
-        </w:rPr>
-        <w:t>), o número mínimo de amostras para dividir um nó (</w:t>
-      </w:r>
-      <w:proofErr w:type="spellStart"/>
-      <w:r>
-        <w:rPr>
-          <w:rFonts w:eastAsia="Times New Roman" w:cs="Arial"/>
-          <w:szCs w:val="24"/>
-        </w:rPr>
-        <w:t>min_samples_split</w:t>
-      </w:r>
-      <w:proofErr w:type="spellEnd"/>
-      <w:r>
-        <w:rPr>
-          <w:rFonts w:eastAsia="Times New Roman" w:cs="Arial"/>
-          <w:szCs w:val="24"/>
-        </w:rPr>
-        <w:t>) e o número mínimo de amostras em um nó folha (</w:t>
-      </w:r>
-      <w:proofErr w:type="spellStart"/>
-      <w:r>
-        <w:rPr>
-          <w:rFonts w:eastAsia="Times New Roman" w:cs="Arial"/>
-          <w:szCs w:val="24"/>
-        </w:rPr>
-        <w:t>min_samples_leaf</w:t>
-      </w:r>
-      <w:proofErr w:type="spellEnd"/>
-      <w:r>
-        <w:rPr>
-          <w:rFonts w:eastAsia="Times New Roman" w:cs="Arial"/>
-          <w:szCs w:val="24"/>
-        </w:rPr>
-        <w:t>).</w:t>
+        <w:t>) e o número mínimo de amostras em um nó folha (min_samples_leaf).</w:t>
       </w:r>
     </w:p>
     <w:p>
@@ -5815,7 +5953,7 @@
         </w:rPr>
       </w:pPr>
       <w:bookmarkStart w:id="20" w:name="_Toc203142397"/>
-      <w:bookmarkStart w:id="21" w:name="_Toc204012226"/>
+      <w:bookmarkStart w:id="21" w:name="_Toc209340770"/>
       <w:r>
         <w:rPr>
           <w:rFonts w:eastAsia="Times New Roman"/>
@@ -6207,7 +6345,6 @@
     <w:p>
       <w:pPr>
         <w:spacing w:before="100" w:beforeAutospacing="1" w:after="240"/>
-        <w:ind w:firstLine="709"/>
         <w:contextualSpacing/>
         <w:rPr>
           <w:rFonts w:eastAsia="Times New Roman" w:cs="Arial"/>
@@ -6273,22 +6410,465 @@
     </w:p>
     <w:p>
       <w:pPr>
+        <w:pStyle w:val="Ttulo3"/>
+        <w:spacing w:after="240"/>
+        <w:rPr>
+          <w:rFonts w:eastAsia="Times New Roman"/>
+        </w:rPr>
+      </w:pPr>
+      <w:bookmarkStart w:id="22" w:name="_Toc209340771"/>
+      <w:r>
+        <w:rPr>
+          <w:rFonts w:eastAsia="Times New Roman"/>
+        </w:rPr>
+        <w:t>A Força dos Métodos Ensemble</w:t>
+      </w:r>
+      <w:bookmarkEnd w:id="22"/>
+    </w:p>
+    <w:p>
+      <w:pPr>
+        <w:spacing w:before="100" w:beforeAutospacing="1" w:after="240" w:line="240" w:lineRule="auto"/>
+        <w:ind w:left="2268"/>
+        <w:contextualSpacing/>
+        <w:rPr>
+          <w:rFonts w:eastAsia="Times New Roman" w:cs="Arial"/>
+          <w:sz w:val="20"/>
+          <w:szCs w:val="20"/>
+        </w:rPr>
+      </w:pPr>
+      <w:r>
+        <w:rPr>
+          <w:rFonts w:eastAsia="Times New Roman" w:cs="Arial"/>
+          <w:sz w:val="20"/>
+          <w:szCs w:val="20"/>
+        </w:rPr>
+        <w:t>O poder preditivo do Random Forest não reside em uma única árvore de decisão, mas na aplicação de uma técnica poderosa conhecida como ensemble learning (aprendizagem de conjunto). A premissa fundamental dos métodos ensemble é a de que a combinação das previsões de múltiplos modelos tende a produzir um resultado mais preciso e robusto do que qualquer um dos modelos individuais poderia alcançar, uma manifestação da "sabedoria da multidão" aplicada ao aprendizado de máquina (HASTIE; TIBSHIRANI; FRIEDMAN, 2009).</w:t>
+      </w:r>
+    </w:p>
+    <w:p>
+      <w:pPr>
+        <w:spacing w:before="100" w:beforeAutospacing="1" w:after="240" w:line="240" w:lineRule="auto"/>
+        <w:ind w:left="2268"/>
+        <w:contextualSpacing/>
+        <w:rPr>
+          <w:rFonts w:eastAsia="Times New Roman" w:cs="Arial"/>
+          <w:sz w:val="20"/>
+          <w:szCs w:val="20"/>
+        </w:rPr>
+      </w:pPr>
+    </w:p>
+    <w:p>
+      <w:r>
+        <w:t xml:space="preserve">O Random Forest é um exemplo da técnica de </w:t>
+      </w:r>
+      <w:r>
+        <w:rPr>
+          <w:i/>
+          <w:iCs/>
+        </w:rPr>
+        <w:t>ensemble</w:t>
+      </w:r>
+      <w:r>
+        <w:t xml:space="preserve"> chamada </w:t>
+      </w:r>
+      <w:proofErr w:type="spellStart"/>
+      <w:r>
+        <w:rPr>
+          <w:i/>
+          <w:iCs/>
+        </w:rPr>
+        <w:t>Bagging</w:t>
+      </w:r>
+      <w:proofErr w:type="spellEnd"/>
+      <w:r>
+        <w:t xml:space="preserve">, um acrônimo para </w:t>
+      </w:r>
+      <w:proofErr w:type="spellStart"/>
+      <w:r>
+        <w:rPr>
+          <w:i/>
+          <w:iCs/>
+        </w:rPr>
+        <w:t>Bootstrap</w:t>
+      </w:r>
+      <w:proofErr w:type="spellEnd"/>
+      <w:r>
+        <w:rPr>
+          <w:i/>
+          <w:iCs/>
+        </w:rPr>
+        <w:t xml:space="preserve"> </w:t>
+      </w:r>
+      <w:proofErr w:type="spellStart"/>
+      <w:r>
+        <w:rPr>
+          <w:i/>
+          <w:iCs/>
+        </w:rPr>
+        <w:t>Aggregating</w:t>
+      </w:r>
+      <w:proofErr w:type="spellEnd"/>
+      <w:r>
+        <w:t xml:space="preserve">. O processo de </w:t>
+      </w:r>
+      <w:proofErr w:type="spellStart"/>
+      <w:r>
+        <w:rPr>
+          <w:i/>
+          <w:iCs/>
+        </w:rPr>
+        <w:t>bagging</w:t>
+      </w:r>
+      <w:proofErr w:type="spellEnd"/>
+      <w:r>
+        <w:t xml:space="preserve"> consiste em duas etapas principais:</w:t>
+      </w:r>
+    </w:p>
+    <w:p>
+      <w:pPr>
+        <w:numPr>
+          <w:ilvl w:val="0"/>
+          <w:numId w:val="19"/>
+        </w:numPr>
+      </w:pPr>
+      <w:proofErr w:type="spellStart"/>
+      <w:r>
+        <w:rPr>
+          <w:b/>
+          <w:bCs/>
+          <w:i/>
+          <w:iCs/>
+        </w:rPr>
+        <w:t>Bootstrap</w:t>
+      </w:r>
+      <w:proofErr w:type="spellEnd"/>
+      <w:r>
+        <w:rPr>
+          <w:b/>
+          <w:bCs/>
+        </w:rPr>
+        <w:t>:</w:t>
+      </w:r>
+      <w:r>
+        <w:t xml:space="preserve"> Múltiplas amostras do conjunto de dados de treinamento original são criadas por meio de amostragem com reposição. Isso significa que cada nova amostra tem o mesmo tamanho da original, mas algumas observações podem se repetir enquanto outras podem ser omitidas. O </w:t>
+      </w:r>
+      <w:r>
+        <w:lastRenderedPageBreak/>
+        <w:t>resultado é um conjunto de amostras de treinamento ligeiramente diferentes entre si.</w:t>
+      </w:r>
+    </w:p>
+    <w:p>
+      <w:pPr>
+        <w:numPr>
+          <w:ilvl w:val="0"/>
+          <w:numId w:val="19"/>
+        </w:numPr>
+      </w:pPr>
+      <w:proofErr w:type="spellStart"/>
+      <w:r>
+        <w:rPr>
+          <w:b/>
+          <w:bCs/>
+          <w:i/>
+          <w:iCs/>
+        </w:rPr>
+        <w:t>Aggregating</w:t>
+      </w:r>
+      <w:proofErr w:type="spellEnd"/>
+      <w:r>
+        <w:rPr>
+          <w:b/>
+          <w:bCs/>
+        </w:rPr>
+        <w:t>:</w:t>
+      </w:r>
+      <w:r>
+        <w:t xml:space="preserve"> Um modelo de Árvore de Decisão é treinado de forma independente em cada uma dessas amostras de dados. Para uma tarefa de regressão, como a previsão de vendas, a "agregação" final é feita calculando a média das previsões de todas as árvores individuais.</w:t>
+      </w:r>
+    </w:p>
+    <w:p>
+      <w:pPr>
+        <w:spacing w:before="100" w:beforeAutospacing="1" w:after="240" w:line="240" w:lineRule="auto"/>
+        <w:ind w:left="2268"/>
+        <w:contextualSpacing/>
+        <w:rPr>
+          <w:rFonts w:eastAsia="Times New Roman" w:cs="Arial"/>
+          <w:sz w:val="20"/>
+          <w:szCs w:val="20"/>
+        </w:rPr>
+      </w:pPr>
+      <w:r>
+        <w:rPr>
+          <w:rFonts w:eastAsia="Times New Roman" w:cs="Arial"/>
+          <w:sz w:val="20"/>
+          <w:szCs w:val="20"/>
+        </w:rPr>
+        <w:t xml:space="preserve">Essa abordagem diminui drasticamente a variância do modelo e reduz o risco de </w:t>
+      </w:r>
+      <w:proofErr w:type="spellStart"/>
+      <w:r>
+        <w:rPr>
+          <w:rFonts w:eastAsia="Times New Roman" w:cs="Arial"/>
+          <w:sz w:val="20"/>
+          <w:szCs w:val="20"/>
+        </w:rPr>
+        <w:t>overfitting</w:t>
+      </w:r>
+      <w:proofErr w:type="spellEnd"/>
+      <w:r>
+        <w:rPr>
+          <w:rFonts w:eastAsia="Times New Roman" w:cs="Arial"/>
+          <w:sz w:val="20"/>
+          <w:szCs w:val="20"/>
+        </w:rPr>
+        <w:t xml:space="preserve">, que é a principal desvantagem de uma única árvore de decisão. Ao treinar cada árvore com uma amostra de dados e um subconjunto de variáveis diferentes, o </w:t>
+      </w:r>
+      <w:proofErr w:type="spellStart"/>
+      <w:r>
+        <w:rPr>
+          <w:rFonts w:eastAsia="Times New Roman" w:cs="Arial"/>
+          <w:sz w:val="20"/>
+          <w:szCs w:val="20"/>
+        </w:rPr>
+        <w:t>bagging</w:t>
+      </w:r>
+      <w:proofErr w:type="spellEnd"/>
+      <w:r>
+        <w:rPr>
+          <w:rFonts w:eastAsia="Times New Roman" w:cs="Arial"/>
+          <w:sz w:val="20"/>
+          <w:szCs w:val="20"/>
+        </w:rPr>
+        <w:t xml:space="preserve"> garante que as árvores sejam descorrelacionadas, tornando a previsão final mais estável e generalizável (JAMES et al., 2021).</w:t>
+      </w:r>
+    </w:p>
+    <w:p>
+      <w:pPr>
+        <w:spacing w:before="100" w:beforeAutospacing="1" w:after="240" w:line="240" w:lineRule="auto"/>
+        <w:ind w:left="2268"/>
+        <w:contextualSpacing/>
+        <w:rPr>
+          <w:rFonts w:eastAsia="Times New Roman" w:cs="Arial"/>
+          <w:sz w:val="20"/>
+          <w:szCs w:val="20"/>
+        </w:rPr>
+      </w:pPr>
+    </w:p>
+    <w:p>
+      <w:pPr>
+        <w:pStyle w:val="Ttulo3"/>
+      </w:pPr>
+      <w:bookmarkStart w:id="23" w:name="_Toc209340772"/>
+      <w:r>
+        <w:t>Medindo o Impacto: A Importância das Variáveis</w:t>
+      </w:r>
+      <w:bookmarkEnd w:id="23"/>
+    </w:p>
+    <w:p>
+      <w:pPr>
+        <w:ind w:firstLine="708"/>
+      </w:pPr>
+      <w:r>
+        <w:t>Além de sua acurácia, uma das vantagens mais significativas do Random Forest é sua capacidade de fornecer uma medida da importância de cada variável (</w:t>
+      </w:r>
+      <w:r>
+        <w:rPr>
+          <w:i/>
+          <w:iCs/>
+        </w:rPr>
+        <w:t xml:space="preserve">feature </w:t>
+      </w:r>
+      <w:proofErr w:type="spellStart"/>
+      <w:r>
+        <w:rPr>
+          <w:i/>
+          <w:iCs/>
+        </w:rPr>
+        <w:t>importance</w:t>
+      </w:r>
+      <w:proofErr w:type="spellEnd"/>
+      <w:r>
+        <w:t xml:space="preserve">) para a previsão. Compreender quais fatores mais influenciam as vendas é um </w:t>
+      </w:r>
+      <w:r>
+        <w:rPr>
+          <w:i/>
+          <w:iCs/>
+        </w:rPr>
+        <w:t>insight</w:t>
+      </w:r>
+      <w:r>
+        <w:t xml:space="preserve"> estratégico valioso para qualquer negócio. Existem duas abordagens principais para calcular essa importância:</w:t>
+      </w:r>
+    </w:p>
+    <w:p>
+      <w:pPr>
+        <w:numPr>
+          <w:ilvl w:val="0"/>
+          <w:numId w:val="20"/>
+        </w:numPr>
+      </w:pPr>
+      <w:r>
+        <w:rPr>
+          <w:b/>
+          <w:bCs/>
+        </w:rPr>
+        <w:t>Redução Média da Impureza (</w:t>
+      </w:r>
+      <w:proofErr w:type="spellStart"/>
+      <w:r>
+        <w:rPr>
+          <w:b/>
+          <w:bCs/>
+          <w:i/>
+          <w:iCs/>
+        </w:rPr>
+        <w:t>Mean</w:t>
+      </w:r>
+      <w:proofErr w:type="spellEnd"/>
+      <w:r>
+        <w:rPr>
+          <w:b/>
+          <w:bCs/>
+          <w:i/>
+          <w:iCs/>
+        </w:rPr>
+        <w:t xml:space="preserve"> </w:t>
+      </w:r>
+      <w:proofErr w:type="spellStart"/>
+      <w:r>
+        <w:rPr>
+          <w:b/>
+          <w:bCs/>
+          <w:i/>
+          <w:iCs/>
+        </w:rPr>
+        <w:t>Decrease</w:t>
+      </w:r>
+      <w:proofErr w:type="spellEnd"/>
+      <w:r>
+        <w:rPr>
+          <w:b/>
+          <w:bCs/>
+          <w:i/>
+          <w:iCs/>
+        </w:rPr>
+        <w:t xml:space="preserve"> in </w:t>
+      </w:r>
+      <w:proofErr w:type="spellStart"/>
+      <w:r>
+        <w:rPr>
+          <w:b/>
+          <w:bCs/>
+          <w:i/>
+          <w:iCs/>
+        </w:rPr>
+        <w:t>Impurity</w:t>
+      </w:r>
+      <w:proofErr w:type="spellEnd"/>
+      <w:r>
+        <w:rPr>
+          <w:b/>
+          <w:bCs/>
+        </w:rPr>
+        <w:t>):</w:t>
+      </w:r>
+      <w:r>
+        <w:t xml:space="preserve"> Esta é a abordagem mais comum, implementada pela biblioteca </w:t>
+      </w:r>
+      <w:proofErr w:type="spellStart"/>
+      <w:r>
+        <w:t>Scikit-Learn</w:t>
+      </w:r>
+      <w:proofErr w:type="spellEnd"/>
+      <w:r>
+        <w:t>. Durante a construção das árvores, sempre que um nó é dividido, a divisão é feita na variável que mais reduz a "impureza" do nó. Para a regressão, essa impureza é tipicamente o Erro Quadrático Médio (MSE). A importância de uma variável é calculada como a média da redução de impureza que ela proporciona em todas as árvores da floresta. Embora seja rápido de calcular, esse método pode ser enviesado, favorecendo variáveis com alta cardinalidade (muitos valores únicos).</w:t>
+      </w:r>
+    </w:p>
+    <w:p>
+      <w:pPr>
+        <w:numPr>
+          <w:ilvl w:val="0"/>
+          <w:numId w:val="20"/>
+        </w:numPr>
+      </w:pPr>
+      <w:r>
+        <w:rPr>
+          <w:b/>
+          <w:bCs/>
+        </w:rPr>
+        <w:t>Importância por Permutação (</w:t>
+      </w:r>
+      <w:proofErr w:type="spellStart"/>
+      <w:r>
+        <w:rPr>
+          <w:b/>
+          <w:bCs/>
+          <w:i/>
+          <w:iCs/>
+        </w:rPr>
+        <w:t>Permutation</w:t>
+      </w:r>
+      <w:proofErr w:type="spellEnd"/>
+      <w:r>
+        <w:rPr>
+          <w:b/>
+          <w:bCs/>
+          <w:i/>
+          <w:iCs/>
+        </w:rPr>
+        <w:t xml:space="preserve"> </w:t>
+      </w:r>
+      <w:proofErr w:type="spellStart"/>
+      <w:r>
+        <w:rPr>
+          <w:b/>
+          <w:bCs/>
+          <w:i/>
+          <w:iCs/>
+        </w:rPr>
+        <w:t>Importance</w:t>
+      </w:r>
+      <w:proofErr w:type="spellEnd"/>
+      <w:r>
+        <w:rPr>
+          <w:b/>
+          <w:bCs/>
+        </w:rPr>
+        <w:t>):</w:t>
+      </w:r>
+      <w:r>
+        <w:t xml:space="preserve"> Considerada uma técnica mais robusta, a importância por permutação é calculada após o treinamento completo do modelo. O processo consiste em, para cada variável: (a) medir o desempenho do modelo no conjunto de validação; (b) embaralhar aleatoriamente os valores apenas daquela variável, mantendo </w:t>
+      </w:r>
+      <w:r>
+        <w:lastRenderedPageBreak/>
+        <w:t>as outras intactas; (c) medir novamente o desempenho do modelo. A queda na performance do modelo após o embaralhamento indica o quão dependente o modelo era daquela variável. Uma queda acentuada significa que a variável é muito importante.</w:t>
+      </w:r>
+    </w:p>
+    <w:p>
+      <w:r>
+        <w:t>A análise dessas métricas permite não apenas validar o modelo, mas também extrair conhecimento acionável do negócio, alinhando os objetivos técnicos da ciência de dados com os objetivos estratégicos da organização.</w:t>
+      </w:r>
+    </w:p>
+    <w:p/>
+    <w:p>
+      <w:pPr>
         <w:pStyle w:val="Ttulo2"/>
         <w:spacing w:after="240"/>
         <w:rPr>
           <w:rFonts w:eastAsia="Times New Roman"/>
         </w:rPr>
       </w:pPr>
-      <w:bookmarkStart w:id="22" w:name="_Toc203142398"/>
-      <w:bookmarkStart w:id="23" w:name="_Toc204012227"/>
+      <w:bookmarkStart w:id="24" w:name="_Toc203142398"/>
+      <w:bookmarkStart w:id="25" w:name="_Toc209340773"/>
       <w:r>
         <w:rPr>
           <w:rFonts w:eastAsia="Times New Roman"/>
         </w:rPr>
         <w:t>Ciência de Dados</w:t>
       </w:r>
-      <w:bookmarkEnd w:id="22"/>
-      <w:bookmarkEnd w:id="23"/>
+      <w:bookmarkEnd w:id="24"/>
+      <w:bookmarkEnd w:id="25"/>
     </w:p>
     <w:p>
       <w:pPr>
@@ -6339,15 +6919,7 @@
           <w:rFonts w:cs="Arial"/>
           <w:szCs w:val="24"/>
         </w:rPr>
-        <w:t xml:space="preserve">Dentro da ciência de dados, destacam-se tarefas como mineração de dados, análise preditiva, visualização e comunicação de resultados, todas apoiadas por ferramentas computacionais avançadas. Segundo Oliveira e Lima (2021), o diferencial competitivo proporcionado pela análise de dados reside na </w:t>
-      </w:r>
-      <w:r>
-        <w:rPr>
-          <w:rFonts w:cs="Arial"/>
-          <w:szCs w:val="24"/>
-        </w:rPr>
-        <w:lastRenderedPageBreak/>
-        <w:t>capacidade de identificar padrões e antecipar comportamentos de mercado. Isso se aplica de forma direta ao contexto de vendas, onde modelos preditivos permitem prever a demanda futura com base em dados históricos, otimizando estoques, logística e estratégias de marketing.</w:t>
+        <w:t>Dentro da ciência de dados, destacam-se tarefas como mineração de dados, análise preditiva, visualização e comunicação de resultados, todas apoiadas por ferramentas computacionais avançadas. Segundo Oliveira e Lima (2021), o diferencial competitivo proporcionado pela análise de dados reside na capacidade de identificar padrões e antecipar comportamentos de mercado. Isso se aplica de forma direta ao contexto de vendas, onde modelos preditivos permitem prever a demanda futura com base em dados históricos, otimizando estoques, logística e estratégias de marketing.</w:t>
       </w:r>
     </w:p>
     <w:p>
@@ -6365,7 +6937,15 @@
           <w:rFonts w:cs="Arial"/>
           <w:szCs w:val="24"/>
         </w:rPr>
-        <w:t>Além disso, a ciência de dados não se limita ao tratamento técnico dos dados, mas exige também uma compreensão crítica sobre a qualidade das fontes, o viés dos dados e a interpretação adequada dos resultados. Conforme aponta Monteiro (2020), o cientista de dados deve ser capaz de formular perguntas relevantes, manipular dados com rigor, selecionar os algoritmos adequados e comunicar descobertas de forma clara e impactante. Essa combinação de competências técnicas e analíticas torna a formação nesta área um desafio relevante, mas também uma oportunidade estratégica para profissionais e estudantes.</w:t>
+        <w:t xml:space="preserve">Além disso, a ciência de dados não se limita ao tratamento técnico dos dados, mas exige também uma compreensão crítica sobre a qualidade das fontes, o viés dos dados e a interpretação adequada dos resultados. Conforme aponta Monteiro (2020), o cientista de dados deve ser capaz de formular </w:t>
+      </w:r>
+      <w:r>
+        <w:rPr>
+          <w:rFonts w:cs="Arial"/>
+          <w:szCs w:val="24"/>
+        </w:rPr>
+        <w:lastRenderedPageBreak/>
+        <w:t>perguntas relevantes, manipular dados com rigor, selecionar os algoritmos adequados e comunicar descobertas de forma clara e impactante. Essa combinação de competências técnicas e analíticas torna a formação nesta área um desafio relevante, mas também uma oportunidade estratégica para profissionais e estudantes.</w:t>
       </w:r>
     </w:p>
     <w:p>
@@ -6429,7 +7009,6 @@
           <w:szCs w:val="28"/>
         </w:rPr>
       </w:pPr>
-      <w:bookmarkStart w:id="24" w:name="_Toc204012228"/>
       <w:r>
         <w:br w:type="page"/>
       </w:r>
@@ -6439,11 +7018,12 @@
         <w:pStyle w:val="Ttulo1"/>
         <w:spacing w:before="0"/>
       </w:pPr>
+      <w:bookmarkStart w:id="26" w:name="_Toc209340774"/>
       <w:r>
         <w:lastRenderedPageBreak/>
         <w:t>METODOLOGIA</w:t>
       </w:r>
-      <w:bookmarkEnd w:id="24"/>
+      <w:bookmarkEnd w:id="26"/>
     </w:p>
     <w:p>
       <w:pPr>
@@ -6504,8 +7084,8 @@
           <w:szCs w:val="18"/>
         </w:rPr>
       </w:pPr>
-      <w:bookmarkStart w:id="25" w:name="_Toc203142400"/>
-      <w:bookmarkStart w:id="26" w:name="_Toc204012229"/>
+      <w:bookmarkStart w:id="27" w:name="_Toc203142400"/>
+      <w:bookmarkStart w:id="28" w:name="_Toc209340775"/>
       <w:r>
         <w:t xml:space="preserve">Área e </w:t>
       </w:r>
@@ -6515,8 +7095,8 @@
       <w:r>
         <w:t xml:space="preserve"> de estudo</w:t>
       </w:r>
-      <w:bookmarkEnd w:id="25"/>
-      <w:bookmarkEnd w:id="26"/>
+      <w:bookmarkEnd w:id="27"/>
+      <w:bookmarkEnd w:id="28"/>
       <w:r>
         <w:rPr>
           <w:rFonts w:ascii="Arial-BoldMT" w:hAnsi="Arial-BoldMT"/>
@@ -6606,8 +7186,8 @@
       <w:pPr>
         <w:pStyle w:val="Ttulo2"/>
       </w:pPr>
-      <w:bookmarkStart w:id="27" w:name="_Toc203142401"/>
-      <w:bookmarkStart w:id="28" w:name="_Toc204012230"/>
+      <w:bookmarkStart w:id="29" w:name="_Toc203142401"/>
+      <w:bookmarkStart w:id="30" w:name="_Toc209340776"/>
       <w:r>
         <w:t>Fontes</w:t>
       </w:r>
@@ -6620,8 +7200,8 @@
       <w:r>
         <w:t xml:space="preserve"> coleta de dados.</w:t>
       </w:r>
-      <w:bookmarkEnd w:id="27"/>
-      <w:bookmarkEnd w:id="28"/>
+      <w:bookmarkEnd w:id="29"/>
+      <w:bookmarkEnd w:id="30"/>
     </w:p>
     <w:p>
       <w:pPr>
@@ -6659,13 +7239,13 @@
           <w:szCs w:val="18"/>
         </w:rPr>
       </w:pPr>
-      <w:bookmarkStart w:id="29" w:name="_Toc203142402"/>
-      <w:bookmarkStart w:id="30" w:name="_Toc204012231"/>
+      <w:bookmarkStart w:id="31" w:name="_Toc203142402"/>
+      <w:bookmarkStart w:id="32" w:name="_Toc209340777"/>
       <w:r>
         <w:t>População e amostra, ou sujeitos da pesquisa</w:t>
       </w:r>
-      <w:bookmarkEnd w:id="29"/>
-      <w:bookmarkEnd w:id="30"/>
+      <w:bookmarkEnd w:id="31"/>
+      <w:bookmarkEnd w:id="32"/>
       <w:r>
         <w:rPr>
           <w:sz w:val="18"/>
@@ -6718,8 +7298,8 @@
       <w:pPr>
         <w:pStyle w:val="Ttulo2"/>
       </w:pPr>
-      <w:bookmarkStart w:id="31" w:name="_Toc203142403"/>
-      <w:bookmarkStart w:id="32" w:name="_Toc204012232"/>
+      <w:bookmarkStart w:id="33" w:name="_Toc203142403"/>
+      <w:bookmarkStart w:id="34" w:name="_Toc209340778"/>
       <w:r>
         <w:lastRenderedPageBreak/>
         <w:t xml:space="preserve">Tipo e </w:t>
@@ -6730,8 +7310,8 @@
       <w:r>
         <w:t xml:space="preserve"> da pesquisa.</w:t>
       </w:r>
-      <w:bookmarkEnd w:id="31"/>
-      <w:bookmarkEnd w:id="32"/>
+      <w:bookmarkEnd w:id="33"/>
+      <w:bookmarkEnd w:id="34"/>
     </w:p>
     <w:p>
       <w:pPr>
@@ -6758,16 +7338,16 @@
         <w:pStyle w:val="Ttulo2"/>
         <w:jc w:val="left"/>
       </w:pPr>
-      <w:bookmarkStart w:id="33" w:name="_Toc203142404"/>
-      <w:bookmarkStart w:id="34" w:name="_Toc204012233"/>
+      <w:bookmarkStart w:id="35" w:name="_Toc203142404"/>
+      <w:bookmarkStart w:id="36" w:name="_Toc209340779"/>
       <w:r>
         <w:t>Procedimentos</w:t>
       </w:r>
       <w:r>
         <w:t xml:space="preserve"> e técnicas da pesquisa</w:t>
       </w:r>
-      <w:bookmarkEnd w:id="33"/>
-      <w:bookmarkEnd w:id="34"/>
+      <w:bookmarkEnd w:id="35"/>
+      <w:bookmarkEnd w:id="36"/>
     </w:p>
     <w:p>
       <w:pPr>
@@ -7022,15 +7602,214 @@
     </w:p>
     <w:p>
       <w:pPr>
+        <w:spacing w:after="240"/>
+        <w:ind w:firstLine="709"/>
+        <w:contextualSpacing/>
+        <w:rPr>
+          <w:rFonts w:cs="Arial"/>
+          <w:color w:val="242021"/>
+          <w:szCs w:val="24"/>
+        </w:rPr>
+      </w:pPr>
+      <w:r>
+        <w:rPr>
+          <w:rFonts w:cs="Arial"/>
+          <w:color w:val="242021"/>
+          <w:szCs w:val="24"/>
+        </w:rPr>
+        <w:t xml:space="preserve">Para garantir que a avaliação do modelo seja robusta e que seu desempenho não seja resultado de uma divisão favorável entre treino e teste, será empregada uma técnica de validação apropriada para séries temporais. Diferente da validação cruzada tradicional, que embaralha os dados aleatoriamente, a análise de dados temporais exige que a ordem cronológica seja preservada. Para isso, será utilizada a abordagem de Validação Cruzada </w:t>
+      </w:r>
+      <w:r>
+        <w:rPr>
+          <w:rFonts w:cs="Arial"/>
+          <w:i/>
+          <w:iCs/>
+          <w:color w:val="242021"/>
+          <w:szCs w:val="24"/>
+        </w:rPr>
+        <w:t>Walk-</w:t>
+      </w:r>
+      <w:proofErr w:type="spellStart"/>
+      <w:r>
+        <w:rPr>
+          <w:rFonts w:cs="Arial"/>
+          <w:i/>
+          <w:iCs/>
+          <w:color w:val="242021"/>
+          <w:szCs w:val="24"/>
+        </w:rPr>
+        <w:t>Forward</w:t>
+      </w:r>
+      <w:proofErr w:type="spellEnd"/>
+      <w:r>
+        <w:rPr>
+          <w:rFonts w:cs="Arial"/>
+          <w:color w:val="242021"/>
+          <w:szCs w:val="24"/>
+        </w:rPr>
+        <w:t>, na qual o modelo é treinado em um período inicial de dados e validado no período imediatamente seguinte. Progressivamente, a janela de treinamento é expandida para incorporar os dados de validação, e o modelo é testado em um novo período futuro. Este processo simula de forma mais realista como o modelo seria utilizado na prática: fazendo previsões para o futuro com base em todo o histórico disponível até o momento.</w:t>
+      </w:r>
+    </w:p>
+    <w:p>
+      <w:pPr>
+        <w:spacing w:after="240"/>
+        <w:ind w:firstLine="709"/>
+        <w:contextualSpacing/>
+        <w:rPr>
+          <w:rFonts w:cs="Arial"/>
+          <w:color w:val="242021"/>
+          <w:szCs w:val="24"/>
+        </w:rPr>
+      </w:pPr>
+      <w:r>
+        <w:rPr>
+          <w:rFonts w:cs="Arial"/>
+          <w:color w:val="242021"/>
+          <w:szCs w:val="24"/>
+        </w:rPr>
+        <w:t>A performance de um modelo de Random Forest é sensível a um conjunto de configurações internas conhecidas como hiperparâmetros, como o número de árvores na floresta (</w:t>
+      </w:r>
+      <w:r>
+        <w:rPr>
+          <w:rFonts w:cs="Arial"/>
+          <w:i/>
+          <w:iCs/>
+          <w:color w:val="242021"/>
+          <w:szCs w:val="24"/>
+        </w:rPr>
+        <w:t>n_estimators</w:t>
+      </w:r>
+      <w:r>
+        <w:rPr>
+          <w:rFonts w:cs="Arial"/>
+          <w:color w:val="242021"/>
+          <w:szCs w:val="24"/>
+        </w:rPr>
+        <w:t>), a profundidade máxima de cada árvore (</w:t>
+      </w:r>
+      <w:r>
+        <w:rPr>
+          <w:rFonts w:cs="Arial"/>
+          <w:i/>
+          <w:iCs/>
+          <w:color w:val="242021"/>
+          <w:szCs w:val="24"/>
+        </w:rPr>
+        <w:t>max</w:t>
+      </w:r>
+      <w:r>
+        <w:rPr>
+          <w:rFonts w:cs="Arial"/>
+          <w:color w:val="242021"/>
+          <w:szCs w:val="24"/>
+        </w:rPr>
+        <w:t>_</w:t>
+      </w:r>
+      <w:r>
+        <w:rPr>
+          <w:rFonts w:cs="Arial"/>
+          <w:i/>
+          <w:iCs/>
+          <w:color w:val="242021"/>
+          <w:szCs w:val="24"/>
+        </w:rPr>
+        <w:t>depth</w:t>
+      </w:r>
+      <w:r>
+        <w:rPr>
+          <w:rFonts w:cs="Arial"/>
+          <w:color w:val="242021"/>
+          <w:szCs w:val="24"/>
+        </w:rPr>
+        <w:t>) e o número mínimo de amostras em um nó folha (</w:t>
+      </w:r>
+      <w:r>
+        <w:rPr>
+          <w:rFonts w:cs="Arial"/>
+          <w:i/>
+          <w:iCs/>
+          <w:color w:val="242021"/>
+          <w:szCs w:val="24"/>
+        </w:rPr>
+        <w:t>min</w:t>
+      </w:r>
+      <w:r>
+        <w:rPr>
+          <w:rFonts w:cs="Arial"/>
+          <w:color w:val="242021"/>
+          <w:szCs w:val="24"/>
+        </w:rPr>
+        <w:t>_</w:t>
+      </w:r>
+      <w:r>
+        <w:rPr>
+          <w:rFonts w:cs="Arial"/>
+          <w:i/>
+          <w:iCs/>
+          <w:color w:val="242021"/>
+          <w:szCs w:val="24"/>
+        </w:rPr>
+        <w:t>samples</w:t>
+      </w:r>
+      <w:r>
+        <w:rPr>
+          <w:rFonts w:cs="Arial"/>
+          <w:color w:val="242021"/>
+          <w:szCs w:val="24"/>
+        </w:rPr>
+        <w:t>_</w:t>
+      </w:r>
+      <w:r>
+        <w:rPr>
+          <w:rFonts w:cs="Arial"/>
+          <w:i/>
+          <w:iCs/>
+          <w:color w:val="242021"/>
+          <w:szCs w:val="24"/>
+        </w:rPr>
+        <w:t>leaf</w:t>
+      </w:r>
+      <w:r>
+        <w:rPr>
+          <w:rFonts w:cs="Arial"/>
+          <w:color w:val="242021"/>
+          <w:szCs w:val="24"/>
+        </w:rPr>
+        <w:t xml:space="preserve">). Para encontrar a combinação ótima desses hiperparâmetros que maximize a performance do modelo para este conjunto de dados específico, será utilizada a técnica de Randomized Search Cross-Validation. Este método explora de forma eficiente diferentes combinações de hiperparâmetros a partir de um espaço de busca pré-definido, utilizando a validação cruzada para avaliar cada combinação. O objetivo é identificar os </w:t>
+      </w:r>
+      <w:r>
+        <w:rPr>
+          <w:rFonts w:cs="Arial"/>
+          <w:color w:val="242021"/>
+          <w:szCs w:val="24"/>
+        </w:rPr>
+        <w:lastRenderedPageBreak/>
+        <w:t>hiperparâmetros que minimizem o erro de previsão (MAE ou RMSE), resultando em um modelo final mais preciso e generalizável.</w:t>
+      </w:r>
+    </w:p>
+    <w:p>
+      <w:pPr>
+        <w:spacing w:after="240"/>
+        <w:ind w:firstLine="709"/>
+        <w:contextualSpacing/>
+        <w:rPr>
+          <w:rFonts w:cs="Arial"/>
+          <w:color w:val="242021"/>
+          <w:szCs w:val="24"/>
+        </w:rPr>
+      </w:pPr>
+    </w:p>
+    <w:p>
+      <w:pPr>
         <w:pStyle w:val="Ttulo2"/>
       </w:pPr>
-      <w:bookmarkStart w:id="35" w:name="_Toc203142405"/>
-      <w:bookmarkStart w:id="36" w:name="_Toc204012234"/>
+      <w:bookmarkStart w:id="37" w:name="_Toc203142405"/>
+      <w:bookmarkStart w:id="38" w:name="_Toc209340780"/>
       <w:r>
         <w:t>Variáveis</w:t>
       </w:r>
-      <w:bookmarkEnd w:id="35"/>
-      <w:bookmarkEnd w:id="36"/>
+      <w:bookmarkEnd w:id="37"/>
+      <w:bookmarkEnd w:id="38"/>
     </w:p>
     <w:p>
       <w:pPr>
@@ -7169,7 +7948,7 @@
           <w:highlight w:val="yellow"/>
         </w:rPr>
       </w:pPr>
-      <w:bookmarkStart w:id="37" w:name="_Toc204012235"/>
+      <w:bookmarkStart w:id="39" w:name="_Toc209340781"/>
       <w:r>
         <w:t>RESULTADOS E DISCUSSÕES</w:t>
       </w:r>
@@ -7182,31 +7961,31 @@
         </w:rPr>
         <w:t>pode ser discriminado separadamente caso julgue necessário)</w:t>
       </w:r>
-      <w:bookmarkEnd w:id="37"/>
+      <w:bookmarkEnd w:id="39"/>
     </w:p>
     <w:p>
       <w:pPr>
         <w:pStyle w:val="Ttulo1"/>
         <w:spacing w:before="0"/>
       </w:pPr>
-      <w:bookmarkStart w:id="38" w:name="_Toc204012236"/>
-      <w:bookmarkStart w:id="39" w:name="_Toc526950689"/>
+      <w:bookmarkStart w:id="40" w:name="_Toc526950689"/>
+      <w:bookmarkStart w:id="41" w:name="_Toc209340782"/>
       <w:r>
         <w:t>CONCLUSÕES</w:t>
       </w:r>
-      <w:bookmarkEnd w:id="38"/>
+      <w:bookmarkEnd w:id="41"/>
     </w:p>
     <w:p>
       <w:pPr>
         <w:pStyle w:val="Ttulo1"/>
         <w:spacing w:before="0"/>
       </w:pPr>
-      <w:bookmarkStart w:id="40" w:name="_Toc204012237"/>
-      <w:bookmarkEnd w:id="39"/>
+      <w:bookmarkStart w:id="42" w:name="_Toc209340783"/>
+      <w:bookmarkEnd w:id="40"/>
       <w:r>
         <w:t>EXPECTATIVAS FUTURAS</w:t>
       </w:r>
-      <w:bookmarkEnd w:id="40"/>
+      <w:bookmarkEnd w:id="42"/>
     </w:p>
     <w:p>
       <w:pPr>
@@ -7218,7 +7997,7 @@
           <w:highlight w:val="yellow"/>
         </w:rPr>
       </w:pPr>
-      <w:bookmarkStart w:id="41" w:name="_Toc204012238"/>
+      <w:bookmarkStart w:id="43" w:name="_Toc209340784"/>
       <w:r>
         <w:t>REFERÊNCIAS BIBLIOGRÁFICAS</w:t>
       </w:r>
@@ -7233,7 +8012,185 @@
         </w:rPr>
         <w:t>(NBR6023)</w:t>
       </w:r>
-      <w:bookmarkEnd w:id="41"/>
+      <w:bookmarkEnd w:id="43"/>
+    </w:p>
+    <w:p>
+      <w:pPr>
+        <w:spacing w:line="240" w:lineRule="auto"/>
+        <w:rPr>
+          <w:lang w:val="en-US"/>
+        </w:rPr>
+      </w:pPr>
+      <w:r>
+        <w:rPr>
+          <w:lang w:val="en-US"/>
+        </w:rPr>
+        <w:t xml:space="preserve">BREIMAN, Leo. </w:t>
+      </w:r>
+      <w:r>
+        <w:rPr>
+          <w:b/>
+          <w:bCs/>
+          <w:lang w:val="en-US"/>
+        </w:rPr>
+        <w:t>Random Forests. Machine Learning</w:t>
+      </w:r>
+      <w:r>
+        <w:rPr>
+          <w:lang w:val="en-US"/>
+        </w:rPr>
+        <w:t>, v. 45, n. 1, p. 5-32, 2001.</w:t>
+      </w:r>
+    </w:p>
+    <w:p>
+      <w:pPr>
+        <w:spacing w:line="240" w:lineRule="auto"/>
+        <w:rPr>
+          <w:lang w:val="en-US"/>
+        </w:rPr>
+      </w:pPr>
+      <w:r>
+        <w:rPr>
+          <w:lang w:val="en-US"/>
+        </w:rPr>
+        <w:t>HAN, Jiawei; KAMBER, Micheline; PEI, Jian. Data Mining: Concepts and Techniques. 3. ed. Waltham: Morgan Kaufmann, 2012.</w:t>
+      </w:r>
+    </w:p>
+    <w:p>
+      <w:pPr>
+        <w:spacing w:line="240" w:lineRule="auto"/>
+        <w:rPr>
+          <w:lang w:val="en-US"/>
+        </w:rPr>
+      </w:pPr>
+      <w:r>
+        <w:rPr>
+          <w:lang w:val="en-US"/>
+        </w:rPr>
+        <w:t xml:space="preserve">HASTIE, Trevor; TIBSHIRANI, Robert; FRIEDMAN, Jerome. </w:t>
+      </w:r>
+      <w:r>
+        <w:rPr>
+          <w:b/>
+          <w:bCs/>
+          <w:lang w:val="en-US"/>
+        </w:rPr>
+        <w:t>The Elements of Statistical Learning: Data Mining, Inference, and Prediction</w:t>
+      </w:r>
+      <w:r>
+        <w:rPr>
+          <w:lang w:val="en-US"/>
+        </w:rPr>
+        <w:t>. 2. ed. New York: Springer, 2009.</w:t>
+      </w:r>
+    </w:p>
+    <w:p>
+      <w:pPr>
+        <w:spacing w:line="240" w:lineRule="auto"/>
+        <w:rPr>
+          <w:lang w:val="en-US"/>
+        </w:rPr>
+      </w:pPr>
+      <w:r>
+        <w:rPr>
+          <w:lang w:val="en-US"/>
+        </w:rPr>
+        <w:t xml:space="preserve">JAMES, Gareth; WITTEN, Daniela; HASTIE, Trevor; TIBSHIRANI, Robert. </w:t>
+      </w:r>
+      <w:r>
+        <w:rPr>
+          <w:b/>
+          <w:bCs/>
+          <w:lang w:val="en-US"/>
+        </w:rPr>
+        <w:t>An Introduction to Statistical Learning: with Applications in R</w:t>
+      </w:r>
+      <w:r>
+        <w:rPr>
+          <w:lang w:val="en-US"/>
+        </w:rPr>
+        <w:t>. 2. ed. New York: Springer, 2021.</w:t>
+      </w:r>
+    </w:p>
+    <w:p>
+      <w:pPr>
+        <w:spacing w:line="240" w:lineRule="auto"/>
+        <w:rPr>
+          <w:lang w:val="en-US"/>
+        </w:rPr>
+      </w:pPr>
+      <w:r>
+        <w:rPr>
+          <w:lang w:val="en-US"/>
+        </w:rPr>
+        <w:t xml:space="preserve">MITCHELL, Tom M. </w:t>
+      </w:r>
+      <w:r>
+        <w:rPr>
+          <w:b/>
+          <w:bCs/>
+          <w:lang w:val="en-US"/>
+        </w:rPr>
+        <w:t>Machine Learning</w:t>
+      </w:r>
+      <w:r>
+        <w:rPr>
+          <w:lang w:val="en-US"/>
+        </w:rPr>
+        <w:t>. New York: McGraw-Hill, 1997.</w:t>
+      </w:r>
+    </w:p>
+    <w:p>
+      <w:pPr>
+        <w:spacing w:line="240" w:lineRule="auto"/>
+      </w:pPr>
+      <w:r>
+        <w:rPr>
+          <w:lang w:val="en-US"/>
+        </w:rPr>
+        <w:t xml:space="preserve">PROVOST, Foster; FAWCETT, Tom. </w:t>
+      </w:r>
+      <w:r>
+        <w:rPr>
+          <w:b/>
+          <w:bCs/>
+          <w:lang w:val="en-US"/>
+        </w:rPr>
+        <w:t>Data Science for Business: What You Need to Know about Data Mining and Data-Analytic Thinking.</w:t>
+      </w:r>
+      <w:r>
+        <w:rPr>
+          <w:lang w:val="en-US"/>
+        </w:rPr>
+        <w:t xml:space="preserve"> </w:t>
+      </w:r>
+      <w:r>
+        <w:t>Sebastopol: O'Reilly Media, 2013.</w:t>
+      </w:r>
+    </w:p>
+    <w:p>
+      <w:pPr>
+        <w:spacing w:line="240" w:lineRule="auto"/>
+        <w:rPr>
+          <w:highlight w:val="yellow"/>
+        </w:rPr>
+      </w:pPr>
+      <w:r>
+        <w:rPr>
+          <w:lang w:val="en-US"/>
+        </w:rPr>
+        <w:t xml:space="preserve">RUSSELL, Stuart J.; NORVIG, Peter. </w:t>
+      </w:r>
+      <w:r>
+        <w:rPr>
+          <w:b/>
+          <w:bCs/>
+        </w:rPr>
+        <w:t>Inteligência Artificial.</w:t>
+      </w:r>
+      <w:r>
+        <w:t xml:space="preserve"> 3. ed. Rio de Janeiro: Elsevier, 2013.</w:t>
+      </w:r>
     </w:p>
     <w:p>
       <w:pPr>
@@ -7245,12 +8202,13 @@
           <w:highlight w:val="yellow"/>
         </w:rPr>
       </w:pPr>
-      <w:bookmarkStart w:id="42" w:name="_Toc204012239"/>
-      <w:r>
-        <w:rPr>
-          <w:rFonts w:cs="Arial"/>
-          <w:szCs w:val="24"/>
-        </w:rPr>
+      <w:bookmarkStart w:id="44" w:name="_Toc209340785"/>
+      <w:r>
+        <w:rPr>
+          <w:rFonts w:cs="Arial"/>
+          <w:szCs w:val="24"/>
+        </w:rPr>
+        <w:lastRenderedPageBreak/>
         <w:t xml:space="preserve">APÊNDICE </w:t>
       </w:r>
       <w:r>
@@ -7268,7 +8226,7 @@
         </w:rPr>
         <w:t>Elemento opcional.)</w:t>
       </w:r>
-      <w:bookmarkEnd w:id="42"/>
+      <w:bookmarkEnd w:id="44"/>
     </w:p>
     <w:p>
       <w:pPr>
@@ -7278,7 +8236,7 @@
           <w:highlight w:val="yellow"/>
         </w:rPr>
       </w:pPr>
-      <w:bookmarkStart w:id="43" w:name="_Toc204012240"/>
+      <w:bookmarkStart w:id="45" w:name="_Toc209340786"/>
       <w:r>
         <w:t>ANEXO</w:t>
       </w:r>
@@ -7291,7 +8249,7 @@
         </w:rPr>
         <w:t>(ELEMENTO OPCIONAL.)</w:t>
       </w:r>
-      <w:bookmarkEnd w:id="43"/>
+      <w:bookmarkEnd w:id="45"/>
     </w:p>
     <w:p>
       <w:pPr>
@@ -8825,6 +9783,232 @@
     </w:lvl>
   </w:abstractNum>
   <w:abstractNum w:abstractNumId="8" w15:restartNumberingAfterBreak="0">
+    <w:nsid w:val="236D4D94"/>
+    <w:multiLevelType w:val="multilevel"/>
+    <w:tmpl w:val="E4D8DC84"/>
+    <w:lvl w:ilvl="0">
+      <w:start w:val="1"/>
+      <w:numFmt w:val="decimal"/>
+      <w:lvlText w:val="%1."/>
+      <w:lvlJc w:val="left"/>
+      <w:pPr>
+        <w:tabs>
+          <w:tab w:val="num" w:pos="720"/>
+        </w:tabs>
+        <w:ind w:left="720" w:hanging="360"/>
+      </w:pPr>
+    </w:lvl>
+    <w:lvl w:ilvl="1" w:tentative="1">
+      <w:start w:val="1"/>
+      <w:numFmt w:val="decimal"/>
+      <w:lvlText w:val="%2."/>
+      <w:lvlJc w:val="left"/>
+      <w:pPr>
+        <w:tabs>
+          <w:tab w:val="num" w:pos="1440"/>
+        </w:tabs>
+        <w:ind w:left="1440" w:hanging="360"/>
+      </w:pPr>
+    </w:lvl>
+    <w:lvl w:ilvl="2" w:tentative="1">
+      <w:start w:val="1"/>
+      <w:numFmt w:val="decimal"/>
+      <w:lvlText w:val="%3."/>
+      <w:lvlJc w:val="left"/>
+      <w:pPr>
+        <w:tabs>
+          <w:tab w:val="num" w:pos="2160"/>
+        </w:tabs>
+        <w:ind w:left="2160" w:hanging="360"/>
+      </w:pPr>
+    </w:lvl>
+    <w:lvl w:ilvl="3" w:tentative="1">
+      <w:start w:val="1"/>
+      <w:numFmt w:val="decimal"/>
+      <w:lvlText w:val="%4."/>
+      <w:lvlJc w:val="left"/>
+      <w:pPr>
+        <w:tabs>
+          <w:tab w:val="num" w:pos="2880"/>
+        </w:tabs>
+        <w:ind w:left="2880" w:hanging="360"/>
+      </w:pPr>
+    </w:lvl>
+    <w:lvl w:ilvl="4" w:tentative="1">
+      <w:start w:val="1"/>
+      <w:numFmt w:val="decimal"/>
+      <w:lvlText w:val="%5."/>
+      <w:lvlJc w:val="left"/>
+      <w:pPr>
+        <w:tabs>
+          <w:tab w:val="num" w:pos="3600"/>
+        </w:tabs>
+        <w:ind w:left="3600" w:hanging="360"/>
+      </w:pPr>
+    </w:lvl>
+    <w:lvl w:ilvl="5" w:tentative="1">
+      <w:start w:val="1"/>
+      <w:numFmt w:val="decimal"/>
+      <w:lvlText w:val="%6."/>
+      <w:lvlJc w:val="left"/>
+      <w:pPr>
+        <w:tabs>
+          <w:tab w:val="num" w:pos="4320"/>
+        </w:tabs>
+        <w:ind w:left="4320" w:hanging="360"/>
+      </w:pPr>
+    </w:lvl>
+    <w:lvl w:ilvl="6" w:tentative="1">
+      <w:start w:val="1"/>
+      <w:numFmt w:val="decimal"/>
+      <w:lvlText w:val="%7."/>
+      <w:lvlJc w:val="left"/>
+      <w:pPr>
+        <w:tabs>
+          <w:tab w:val="num" w:pos="5040"/>
+        </w:tabs>
+        <w:ind w:left="5040" w:hanging="360"/>
+      </w:pPr>
+    </w:lvl>
+    <w:lvl w:ilvl="7" w:tentative="1">
+      <w:start w:val="1"/>
+      <w:numFmt w:val="decimal"/>
+      <w:lvlText w:val="%8."/>
+      <w:lvlJc w:val="left"/>
+      <w:pPr>
+        <w:tabs>
+          <w:tab w:val="num" w:pos="5760"/>
+        </w:tabs>
+        <w:ind w:left="5760" w:hanging="360"/>
+      </w:pPr>
+    </w:lvl>
+    <w:lvl w:ilvl="8" w:tentative="1">
+      <w:start w:val="1"/>
+      <w:numFmt w:val="decimal"/>
+      <w:lvlText w:val="%9."/>
+      <w:lvlJc w:val="left"/>
+      <w:pPr>
+        <w:tabs>
+          <w:tab w:val="num" w:pos="6480"/>
+        </w:tabs>
+        <w:ind w:left="6480" w:hanging="360"/>
+      </w:pPr>
+    </w:lvl>
+  </w:abstractNum>
+  <w:abstractNum w:abstractNumId="9" w15:restartNumberingAfterBreak="0">
+    <w:nsid w:val="38C758E7"/>
+    <w:multiLevelType w:val="multilevel"/>
+    <w:tmpl w:val="BEB01FD2"/>
+    <w:lvl w:ilvl="0">
+      <w:start w:val="1"/>
+      <w:numFmt w:val="decimal"/>
+      <w:lvlText w:val="%1."/>
+      <w:lvlJc w:val="left"/>
+      <w:pPr>
+        <w:tabs>
+          <w:tab w:val="num" w:pos="720"/>
+        </w:tabs>
+        <w:ind w:left="720" w:hanging="360"/>
+      </w:pPr>
+    </w:lvl>
+    <w:lvl w:ilvl="1" w:tentative="1">
+      <w:start w:val="1"/>
+      <w:numFmt w:val="decimal"/>
+      <w:lvlText w:val="%2."/>
+      <w:lvlJc w:val="left"/>
+      <w:pPr>
+        <w:tabs>
+          <w:tab w:val="num" w:pos="1440"/>
+        </w:tabs>
+        <w:ind w:left="1440" w:hanging="360"/>
+      </w:pPr>
+    </w:lvl>
+    <w:lvl w:ilvl="2" w:tentative="1">
+      <w:start w:val="1"/>
+      <w:numFmt w:val="decimal"/>
+      <w:lvlText w:val="%3."/>
+      <w:lvlJc w:val="left"/>
+      <w:pPr>
+        <w:tabs>
+          <w:tab w:val="num" w:pos="2160"/>
+        </w:tabs>
+        <w:ind w:left="2160" w:hanging="360"/>
+      </w:pPr>
+    </w:lvl>
+    <w:lvl w:ilvl="3" w:tentative="1">
+      <w:start w:val="1"/>
+      <w:numFmt w:val="decimal"/>
+      <w:lvlText w:val="%4."/>
+      <w:lvlJc w:val="left"/>
+      <w:pPr>
+        <w:tabs>
+          <w:tab w:val="num" w:pos="2880"/>
+        </w:tabs>
+        <w:ind w:left="2880" w:hanging="360"/>
+      </w:pPr>
+    </w:lvl>
+    <w:lvl w:ilvl="4" w:tentative="1">
+      <w:start w:val="1"/>
+      <w:numFmt w:val="decimal"/>
+      <w:lvlText w:val="%5."/>
+      <w:lvlJc w:val="left"/>
+      <w:pPr>
+        <w:tabs>
+          <w:tab w:val="num" w:pos="3600"/>
+        </w:tabs>
+        <w:ind w:left="3600" w:hanging="360"/>
+      </w:pPr>
+    </w:lvl>
+    <w:lvl w:ilvl="5" w:tentative="1">
+      <w:start w:val="1"/>
+      <w:numFmt w:val="decimal"/>
+      <w:lvlText w:val="%6."/>
+      <w:lvlJc w:val="left"/>
+      <w:pPr>
+        <w:tabs>
+          <w:tab w:val="num" w:pos="4320"/>
+        </w:tabs>
+        <w:ind w:left="4320" w:hanging="360"/>
+      </w:pPr>
+    </w:lvl>
+    <w:lvl w:ilvl="6" w:tentative="1">
+      <w:start w:val="1"/>
+      <w:numFmt w:val="decimal"/>
+      <w:lvlText w:val="%7."/>
+      <w:lvlJc w:val="left"/>
+      <w:pPr>
+        <w:tabs>
+          <w:tab w:val="num" w:pos="5040"/>
+        </w:tabs>
+        <w:ind w:left="5040" w:hanging="360"/>
+      </w:pPr>
+    </w:lvl>
+    <w:lvl w:ilvl="7" w:tentative="1">
+      <w:start w:val="1"/>
+      <w:numFmt w:val="decimal"/>
+      <w:lvlText w:val="%8."/>
+      <w:lvlJc w:val="left"/>
+      <w:pPr>
+        <w:tabs>
+          <w:tab w:val="num" w:pos="5760"/>
+        </w:tabs>
+        <w:ind w:left="5760" w:hanging="360"/>
+      </w:pPr>
+    </w:lvl>
+    <w:lvl w:ilvl="8" w:tentative="1">
+      <w:start w:val="1"/>
+      <w:numFmt w:val="decimal"/>
+      <w:lvlText w:val="%9."/>
+      <w:lvlJc w:val="left"/>
+      <w:pPr>
+        <w:tabs>
+          <w:tab w:val="num" w:pos="6480"/>
+        </w:tabs>
+        <w:ind w:left="6480" w:hanging="360"/>
+      </w:pPr>
+    </w:lvl>
+  </w:abstractNum>
+  <w:abstractNum w:abstractNumId="10" w15:restartNumberingAfterBreak="0">
     <w:nsid w:val="41B63215"/>
     <w:multiLevelType w:val="hybridMultilevel"/>
     <w:tmpl w:val="27A40A7A"/>
@@ -8937,7 +10121,7 @@
       </w:rPr>
     </w:lvl>
   </w:abstractNum>
-  <w:abstractNum w:abstractNumId="9" w15:restartNumberingAfterBreak="0">
+  <w:abstractNum w:abstractNumId="11" w15:restartNumberingAfterBreak="0">
     <w:nsid w:val="517530B2"/>
     <w:multiLevelType w:val="multilevel"/>
     <w:tmpl w:val="8DDA6254"/>
@@ -9086,7 +10270,7 @@
       </w:rPr>
     </w:lvl>
   </w:abstractNum>
-  <w:abstractNum w:abstractNumId="10" w15:restartNumberingAfterBreak="0">
+  <w:abstractNum w:abstractNumId="12" w15:restartNumberingAfterBreak="0">
     <w:nsid w:val="557A6703"/>
     <w:multiLevelType w:val="multilevel"/>
     <w:tmpl w:val="2C28537A"/>
@@ -9208,7 +10392,7 @@
       </w:rPr>
     </w:lvl>
   </w:abstractNum>
-  <w:abstractNum w:abstractNumId="11" w15:restartNumberingAfterBreak="0">
+  <w:abstractNum w:abstractNumId="13" w15:restartNumberingAfterBreak="0">
     <w:nsid w:val="61182993"/>
     <w:multiLevelType w:val="multilevel"/>
     <w:tmpl w:val="2F5675F2"/>
@@ -9321,7 +10505,7 @@
       </w:rPr>
     </w:lvl>
   </w:abstractNum>
-  <w:abstractNum w:abstractNumId="12" w15:restartNumberingAfterBreak="0">
+  <w:abstractNum w:abstractNumId="14" w15:restartNumberingAfterBreak="0">
     <w:nsid w:val="6244276E"/>
     <w:multiLevelType w:val="multilevel"/>
     <w:tmpl w:val="D25EF1A0"/>
@@ -9443,7 +10627,7 @@
       </w:rPr>
     </w:lvl>
   </w:abstractNum>
-  <w:abstractNum w:abstractNumId="13" w15:restartNumberingAfterBreak="0">
+  <w:abstractNum w:abstractNumId="15" w15:restartNumberingAfterBreak="0">
     <w:nsid w:val="673070F3"/>
     <w:multiLevelType w:val="hybridMultilevel"/>
     <w:tmpl w:val="E02CBA54"/>
@@ -9556,7 +10740,7 @@
       </w:rPr>
     </w:lvl>
   </w:abstractNum>
-  <w:abstractNum w:abstractNumId="14" w15:restartNumberingAfterBreak="0">
+  <w:abstractNum w:abstractNumId="16" w15:restartNumberingAfterBreak="0">
     <w:nsid w:val="7AE9037B"/>
     <w:multiLevelType w:val="multilevel"/>
     <w:tmpl w:val="EBFCCC74"/>
@@ -9677,7 +10861,7 @@
     <w:abstractNumId w:val="6"/>
   </w:num>
   <w:num w:numId="2" w16cid:durableId="1308781904">
-    <w:abstractNumId w:val="8"/>
+    <w:abstractNumId w:val="10"/>
   </w:num>
   <w:num w:numId="3" w16cid:durableId="1046295840">
     <w:abstractNumId w:val="6"/>
@@ -9692,19 +10876,19 @@
     <w:abstractNumId w:val="5"/>
   </w:num>
   <w:num w:numId="7" w16cid:durableId="66651598">
-    <w:abstractNumId w:val="10"/>
+    <w:abstractNumId w:val="12"/>
   </w:num>
   <w:num w:numId="8" w16cid:durableId="1793404784">
-    <w:abstractNumId w:val="12"/>
+    <w:abstractNumId w:val="14"/>
   </w:num>
   <w:num w:numId="9" w16cid:durableId="1131828346">
-    <w:abstractNumId w:val="11"/>
+    <w:abstractNumId w:val="13"/>
   </w:num>
   <w:num w:numId="10" w16cid:durableId="2058429415">
     <w:abstractNumId w:val="0"/>
   </w:num>
   <w:num w:numId="11" w16cid:durableId="774255781">
-    <w:abstractNumId w:val="13"/>
+    <w:abstractNumId w:val="15"/>
   </w:num>
   <w:num w:numId="12" w16cid:durableId="1810055827">
     <w:abstractNumId w:val="2"/>
@@ -9719,12 +10903,18 @@
     <w:abstractNumId w:val="3"/>
   </w:num>
   <w:num w:numId="16" w16cid:durableId="414589397">
-    <w:abstractNumId w:val="14"/>
+    <w:abstractNumId w:val="16"/>
   </w:num>
   <w:num w:numId="17" w16cid:durableId="248540709">
     <w:abstractNumId w:val="7"/>
   </w:num>
   <w:num w:numId="18" w16cid:durableId="1563327157">
+    <w:abstractNumId w:val="11"/>
+  </w:num>
+  <w:num w:numId="19" w16cid:durableId="826166219">
+    <w:abstractNumId w:val="8"/>
+  </w:num>
+  <w:num w:numId="20" w16cid:durableId="203715845">
     <w:abstractNumId w:val="9"/>
   </w:num>
 </w:numbering>

</xml_diff>